<commit_message>
Fix typos in 1.18.4
</commit_message>
<xml_diff>
--- a/09.03.03/Дисциплины/ИНМиТ_ИТиАП_09.03.03_Д1.18.4_Облачные технологии.docx
+++ b/09.03.03/Дисциплины/ИНМиТ_ИТиАП_09.03.03_Д1.18.4_Облачные технологии.docx
@@ -633,7 +633,6 @@
             </w:r>
           </w:p>
           <w:p>
-            <w:bookmarkStart w:id="0" w:name="_GoBack"/>
             <w:proofErr w:type="spellStart"/>
             <w:r>
               <w:rPr>
@@ -643,7 +642,6 @@
               </w:rPr>
               <w:t>бакалавриат</w:t>
             </w:r>
-            <w:bookmarkEnd w:id="0"/>
             <w:proofErr w:type="spellEnd"/>
           </w:p>
         </w:tc>
@@ -1423,7 +1421,7 @@
       <w:r>
         <w:instrText xml:space="preserve"> TC "</w:instrText>
       </w:r>
-      <w:bookmarkStart w:id="1" w:name="_Toc463805971"/>
+      <w:bookmarkStart w:id="0" w:name="_Toc463805971"/>
       <w:r>
         <w:rPr>
           <w:b/>
@@ -1432,7 +1430,7 @@
         </w:rPr>
         <w:instrText>ОБЩАЯ ХАРАКТЕРИСТИКА ДИСЦИПЛИНЫ</w:instrText>
       </w:r>
-      <w:bookmarkEnd w:id="1"/>
+      <w:bookmarkEnd w:id="0"/>
       <w:r>
         <w:instrText xml:space="preserve">" \f C \l "1" </w:instrText>
       </w:r>
@@ -1479,7 +1477,7 @@
         </w:rPr>
         <w:instrText xml:space="preserve"> TC "</w:instrText>
       </w:r>
-      <w:bookmarkStart w:id="2" w:name="_Toc463805972"/>
+      <w:bookmarkStart w:id="1" w:name="_Toc463805972"/>
       <w:r>
         <w:rPr>
           <w:b/>
@@ -1487,7 +1485,7 @@
         </w:rPr>
         <w:instrText>Аннотация содержания дисциплины</w:instrText>
       </w:r>
-      <w:bookmarkEnd w:id="2"/>
+      <w:bookmarkEnd w:id="1"/>
       <w:r>
         <w:rPr>
           <w:b/>
@@ -1791,7 +1789,7 @@
         </w:rPr>
         <w:instrText xml:space="preserve"> TC "</w:instrText>
       </w:r>
-      <w:bookmarkStart w:id="3" w:name="_Toc463805973"/>
+      <w:bookmarkStart w:id="2" w:name="_Toc463805973"/>
       <w:r>
         <w:rPr>
           <w:b/>
@@ -1799,7 +1797,7 @@
         </w:rPr>
         <w:instrText>Язык реализации программы</w:instrText>
       </w:r>
-      <w:bookmarkEnd w:id="3"/>
+      <w:bookmarkEnd w:id="2"/>
       <w:r>
         <w:rPr>
           <w:b/>
@@ -1869,7 +1867,7 @@
         </w:rPr>
         <w:instrText xml:space="preserve"> TC "</w:instrText>
       </w:r>
-      <w:bookmarkStart w:id="4" w:name="_Toc463805974"/>
+      <w:bookmarkStart w:id="3" w:name="_Toc463805974"/>
       <w:r>
         <w:rPr>
           <w:b/>
@@ -1877,7 +1875,7 @@
         </w:rPr>
         <w:instrText>Планируемые результаты обучения по дисциплине</w:instrText>
       </w:r>
-      <w:bookmarkEnd w:id="4"/>
+      <w:bookmarkEnd w:id="3"/>
       <w:r>
         <w:rPr>
           <w:b/>
@@ -2180,6 +2178,7 @@
           <w:b/>
           <w:iCs/>
         </w:rPr>
+        <w:lastRenderedPageBreak/>
         <w:t>Объем дисциплины</w:t>
       </w:r>
       <w:r>
@@ -2196,7 +2195,7 @@
         </w:rPr>
         <w:instrText xml:space="preserve"> TC "</w:instrText>
       </w:r>
-      <w:bookmarkStart w:id="5" w:name="_Toc463805975"/>
+      <w:bookmarkStart w:id="4" w:name="_Toc463805975"/>
       <w:r>
         <w:rPr>
           <w:b/>
@@ -2204,7 +2203,7 @@
         </w:rPr>
         <w:instrText>Объем дисциплины</w:instrText>
       </w:r>
-      <w:bookmarkEnd w:id="5"/>
+      <w:bookmarkEnd w:id="4"/>
       <w:r>
         <w:rPr>
           <w:b/>
@@ -4075,7 +4074,7 @@
       <w:r>
         <w:instrText xml:space="preserve"> TC "</w:instrText>
       </w:r>
-      <w:bookmarkStart w:id="6" w:name="_Toc463805976"/>
+      <w:bookmarkStart w:id="5" w:name="_Toc463805976"/>
       <w:r>
         <w:rPr>
           <w:b/>
@@ -4084,7 +4083,7 @@
         </w:rPr>
         <w:instrText>СОДЕРЖАНИЕ ДИСЦИПЛИНЫ</w:instrText>
       </w:r>
-      <w:bookmarkEnd w:id="6"/>
+      <w:bookmarkEnd w:id="5"/>
       <w:r>
         <w:instrText xml:space="preserve">" \f C \l "1" </w:instrText>
       </w:r>
@@ -5414,7 +5413,7 @@
       <w:r>
         <w:instrText xml:space="preserve"> TC "</w:instrText>
       </w:r>
-      <w:bookmarkStart w:id="7" w:name="_Toc463805977"/>
+      <w:bookmarkStart w:id="6" w:name="_Toc463805977"/>
       <w:r>
         <w:rPr>
           <w:b/>
@@ -5423,7 +5422,7 @@
         </w:rPr>
         <w:instrText>РАСПРЕДЕЛЕНИЕ УЧЕБНОГО ВРЕМЕНИ</w:instrText>
       </w:r>
-      <w:bookmarkEnd w:id="7"/>
+      <w:bookmarkEnd w:id="6"/>
       <w:r>
         <w:instrText xml:space="preserve">" \f C \l "1" </w:instrText>
       </w:r>
@@ -5470,7 +5469,7 @@
         </w:rPr>
         <w:instrText xml:space="preserve"> TC "</w:instrText>
       </w:r>
-      <w:bookmarkStart w:id="8" w:name="_Toc463805978"/>
+      <w:bookmarkStart w:id="7" w:name="_Toc463805978"/>
       <w:r>
         <w:rPr>
           <w:b/>
@@ -5478,7 +5477,7 @@
         </w:rPr>
         <w:instrText>Распределение аудиторной нагрузки и мероприятий самостоятельной работы по разделам дисциплины</w:instrText>
       </w:r>
-      <w:bookmarkEnd w:id="8"/>
+      <w:bookmarkEnd w:id="7"/>
       <w:r>
         <w:rPr>
           <w:b/>
@@ -7245,14 +7244,16 @@
               <w:rPr>
                 <w:sz w:val="18"/>
                 <w:szCs w:val="18"/>
-              </w:rPr>
-            </w:pPr>
-            <w:r>
-              <w:rPr>
-                <w:sz w:val="18"/>
-                <w:szCs w:val="18"/>
-              </w:rPr>
-              <w:t>9</w:t>
+                <w:lang w:val="en-US"/>
+              </w:rPr>
+            </w:pPr>
+            <w:r>
+              <w:rPr>
+                <w:sz w:val="18"/>
+                <w:szCs w:val="18"/>
+                <w:lang w:val="en-US"/>
+              </w:rPr>
+              <w:t>6</w:t>
             </w:r>
           </w:p>
         </w:tc>
@@ -8071,6 +8072,8 @@
                 <w:lang w:val="en-US"/>
               </w:rPr>
             </w:pPr>
+            <w:bookmarkStart w:id="8" w:name="_GoBack"/>
+            <w:bookmarkEnd w:id="8"/>
           </w:p>
         </w:tc>
         <w:tc>
@@ -17093,342 +17096,6 @@
           </w:p>
         </w:tc>
       </w:tr>
-      <w:tr>
-        <w:trPr>
-          <w:trHeight w:val="144"/>
-        </w:trPr>
-        <w:tc>
-          <w:tcPr>
-            <w:tcW w:w="1588" w:type="dxa"/>
-            <w:tcBorders>
-              <w:top w:val="single" w:sz="4" w:space="0" w:color="000000"/>
-              <w:left w:val="single" w:sz="4" w:space="0" w:color="000000"/>
-              <w:bottom w:val="single" w:sz="4" w:space="0" w:color="000000"/>
-            </w:tcBorders>
-            <w:vAlign w:val="center"/>
-          </w:tcPr>
-          <w:p>
-            <w:pPr>
-              <w:tabs>
-                <w:tab w:val="left" w:pos="360"/>
-                <w:tab w:val="left" w:pos="386"/>
-              </w:tabs>
-              <w:snapToGrid w:val="0"/>
-              <w:spacing w:line="276" w:lineRule="auto"/>
-              <w:jc w:val="center"/>
-              <w:rPr>
-                <w:bCs/>
-                <w:iCs/>
-              </w:rPr>
-            </w:pPr>
-            <w:r>
-              <w:rPr>
-                <w:bCs/>
-                <w:iCs/>
-              </w:rPr>
-              <w:t>Р</w:t>
-            </w:r>
-            <w:proofErr w:type="gramStart"/>
-            <w:r>
-              <w:rPr>
-                <w:bCs/>
-                <w:iCs/>
-              </w:rPr>
-              <w:t>7</w:t>
-            </w:r>
-            <w:proofErr w:type="gramEnd"/>
-          </w:p>
-        </w:tc>
-        <w:tc>
-          <w:tcPr>
-            <w:tcW w:w="685" w:type="dxa"/>
-            <w:tcBorders>
-              <w:top w:val="single" w:sz="4" w:space="0" w:color="000000"/>
-              <w:left w:val="single" w:sz="4" w:space="0" w:color="000000"/>
-              <w:bottom w:val="single" w:sz="4" w:space="0" w:color="000000"/>
-            </w:tcBorders>
-            <w:vAlign w:val="center"/>
-          </w:tcPr>
-          <w:p>
-            <w:pPr>
-              <w:tabs>
-                <w:tab w:val="left" w:pos="360"/>
-                <w:tab w:val="left" w:pos="386"/>
-              </w:tabs>
-              <w:snapToGrid w:val="0"/>
-              <w:jc w:val="both"/>
-            </w:pPr>
-          </w:p>
-        </w:tc>
-        <w:tc>
-          <w:tcPr>
-            <w:tcW w:w="685" w:type="dxa"/>
-            <w:tcBorders>
-              <w:top w:val="single" w:sz="4" w:space="0" w:color="000000"/>
-              <w:left w:val="single" w:sz="4" w:space="0" w:color="000000"/>
-              <w:bottom w:val="single" w:sz="4" w:space="0" w:color="000000"/>
-            </w:tcBorders>
-            <w:vAlign w:val="center"/>
-          </w:tcPr>
-          <w:p>
-            <w:pPr>
-              <w:tabs>
-                <w:tab w:val="left" w:pos="247"/>
-                <w:tab w:val="left" w:pos="360"/>
-              </w:tabs>
-              <w:snapToGrid w:val="0"/>
-              <w:spacing w:line="312" w:lineRule="auto"/>
-              <w:ind w:left="-37"/>
-              <w:jc w:val="center"/>
-              <w:rPr>
-                <w:lang w:val="en-US"/>
-              </w:rPr>
-            </w:pPr>
-            <w:r>
-              <w:rPr>
-                <w:lang w:val="en-US"/>
-              </w:rPr>
-              <w:t>X</w:t>
-            </w:r>
-          </w:p>
-        </w:tc>
-        <w:tc>
-          <w:tcPr>
-            <w:tcW w:w="685" w:type="dxa"/>
-            <w:tcBorders>
-              <w:top w:val="single" w:sz="4" w:space="0" w:color="000000"/>
-              <w:left w:val="single" w:sz="4" w:space="0" w:color="000000"/>
-              <w:bottom w:val="single" w:sz="4" w:space="0" w:color="000000"/>
-            </w:tcBorders>
-            <w:vAlign w:val="center"/>
-          </w:tcPr>
-          <w:p>
-            <w:pPr>
-              <w:tabs>
-                <w:tab w:val="left" w:pos="317"/>
-                <w:tab w:val="left" w:pos="360"/>
-              </w:tabs>
-              <w:snapToGrid w:val="0"/>
-              <w:spacing w:line="312" w:lineRule="auto"/>
-              <w:ind w:left="33"/>
-              <w:jc w:val="center"/>
-            </w:pPr>
-          </w:p>
-        </w:tc>
-        <w:tc>
-          <w:tcPr>
-            <w:tcW w:w="685" w:type="dxa"/>
-            <w:tcBorders>
-              <w:top w:val="single" w:sz="4" w:space="0" w:color="000000"/>
-              <w:left w:val="single" w:sz="4" w:space="0" w:color="000000"/>
-              <w:bottom w:val="single" w:sz="4" w:space="0" w:color="000000"/>
-            </w:tcBorders>
-            <w:shd w:val="clear" w:color="auto" w:fill="auto"/>
-            <w:vAlign w:val="center"/>
-          </w:tcPr>
-          <w:p>
-            <w:pPr>
-              <w:tabs>
-                <w:tab w:val="left" w:pos="178"/>
-                <w:tab w:val="left" w:pos="360"/>
-              </w:tabs>
-              <w:snapToGrid w:val="0"/>
-              <w:spacing w:line="312" w:lineRule="auto"/>
-              <w:ind w:left="36"/>
-              <w:jc w:val="center"/>
-              <w:rPr>
-                <w:lang w:val="en-US"/>
-              </w:rPr>
-            </w:pPr>
-            <w:r>
-              <w:rPr>
-                <w:lang w:val="en-US"/>
-              </w:rPr>
-              <w:t>X</w:t>
-            </w:r>
-          </w:p>
-        </w:tc>
-        <w:tc>
-          <w:tcPr>
-            <w:tcW w:w="685" w:type="dxa"/>
-            <w:tcBorders>
-              <w:top w:val="single" w:sz="4" w:space="0" w:color="000000"/>
-              <w:left w:val="single" w:sz="4" w:space="0" w:color="000000"/>
-              <w:bottom w:val="single" w:sz="4" w:space="0" w:color="000000"/>
-            </w:tcBorders>
-            <w:shd w:val="clear" w:color="auto" w:fill="auto"/>
-            <w:vAlign w:val="center"/>
-          </w:tcPr>
-          <w:p>
-            <w:pPr>
-              <w:tabs>
-                <w:tab w:val="left" w:pos="178"/>
-                <w:tab w:val="left" w:pos="360"/>
-              </w:tabs>
-              <w:snapToGrid w:val="0"/>
-              <w:spacing w:line="312" w:lineRule="auto"/>
-              <w:ind w:left="36"/>
-              <w:jc w:val="center"/>
-            </w:pPr>
-          </w:p>
-        </w:tc>
-        <w:tc>
-          <w:tcPr>
-            <w:tcW w:w="686" w:type="dxa"/>
-            <w:tcBorders>
-              <w:top w:val="single" w:sz="4" w:space="0" w:color="000000"/>
-              <w:left w:val="single" w:sz="4" w:space="0" w:color="000000"/>
-              <w:bottom w:val="single" w:sz="4" w:space="0" w:color="000000"/>
-            </w:tcBorders>
-            <w:vAlign w:val="center"/>
-          </w:tcPr>
-          <w:p>
-            <w:pPr>
-              <w:tabs>
-                <w:tab w:val="left" w:pos="35"/>
-                <w:tab w:val="left" w:pos="360"/>
-              </w:tabs>
-              <w:snapToGrid w:val="0"/>
-              <w:spacing w:line="312" w:lineRule="auto"/>
-              <w:jc w:val="center"/>
-            </w:pPr>
-          </w:p>
-        </w:tc>
-        <w:tc>
-          <w:tcPr>
-            <w:tcW w:w="674" w:type="dxa"/>
-            <w:tcBorders>
-              <w:top w:val="single" w:sz="4" w:space="0" w:color="000000"/>
-              <w:left w:val="single" w:sz="4" w:space="0" w:color="000000"/>
-              <w:bottom w:val="single" w:sz="4" w:space="0" w:color="000000"/>
-            </w:tcBorders>
-            <w:vAlign w:val="center"/>
-          </w:tcPr>
-          <w:p>
-            <w:pPr>
-              <w:tabs>
-                <w:tab w:val="left" w:pos="360"/>
-                <w:tab w:val="left" w:pos="459"/>
-              </w:tabs>
-              <w:snapToGrid w:val="0"/>
-              <w:spacing w:line="312" w:lineRule="auto"/>
-              <w:ind w:left="33"/>
-              <w:jc w:val="center"/>
-            </w:pPr>
-          </w:p>
-        </w:tc>
-        <w:tc>
-          <w:tcPr>
-            <w:tcW w:w="674" w:type="dxa"/>
-            <w:tcBorders>
-              <w:top w:val="single" w:sz="4" w:space="0" w:color="000000"/>
-              <w:left w:val="single" w:sz="4" w:space="0" w:color="000000"/>
-              <w:bottom w:val="single" w:sz="4" w:space="0" w:color="000000"/>
-            </w:tcBorders>
-          </w:tcPr>
-          <w:p>
-            <w:pPr>
-              <w:tabs>
-                <w:tab w:val="left" w:pos="176"/>
-                <w:tab w:val="left" w:pos="360"/>
-              </w:tabs>
-              <w:snapToGrid w:val="0"/>
-              <w:spacing w:line="312" w:lineRule="auto"/>
-              <w:jc w:val="center"/>
-            </w:pPr>
-          </w:p>
-        </w:tc>
-        <w:tc>
-          <w:tcPr>
-            <w:tcW w:w="675" w:type="dxa"/>
-            <w:tcBorders>
-              <w:top w:val="single" w:sz="4" w:space="0" w:color="000000"/>
-              <w:left w:val="single" w:sz="4" w:space="0" w:color="000000"/>
-              <w:bottom w:val="single" w:sz="4" w:space="0" w:color="000000"/>
-            </w:tcBorders>
-            <w:vAlign w:val="center"/>
-          </w:tcPr>
-          <w:p>
-            <w:pPr>
-              <w:tabs>
-                <w:tab w:val="left" w:pos="176"/>
-                <w:tab w:val="left" w:pos="360"/>
-              </w:tabs>
-              <w:snapToGrid w:val="0"/>
-              <w:spacing w:line="312" w:lineRule="auto"/>
-              <w:jc w:val="center"/>
-            </w:pPr>
-          </w:p>
-        </w:tc>
-        <w:tc>
-          <w:tcPr>
-            <w:tcW w:w="674" w:type="dxa"/>
-            <w:tcBorders>
-              <w:top w:val="single" w:sz="4" w:space="0" w:color="000000"/>
-              <w:left w:val="single" w:sz="4" w:space="0" w:color="000000"/>
-              <w:bottom w:val="single" w:sz="4" w:space="0" w:color="000000"/>
-            </w:tcBorders>
-            <w:vAlign w:val="center"/>
-          </w:tcPr>
-          <w:p>
-            <w:pPr>
-              <w:tabs>
-                <w:tab w:val="left" w:pos="176"/>
-                <w:tab w:val="left" w:pos="360"/>
-              </w:tabs>
-              <w:snapToGrid w:val="0"/>
-              <w:spacing w:line="312" w:lineRule="auto"/>
-              <w:ind w:left="34"/>
-              <w:jc w:val="center"/>
-            </w:pPr>
-          </w:p>
-        </w:tc>
-        <w:tc>
-          <w:tcPr>
-            <w:tcW w:w="674" w:type="dxa"/>
-            <w:tcBorders>
-              <w:top w:val="single" w:sz="4" w:space="0" w:color="000000"/>
-              <w:left w:val="single" w:sz="4" w:space="0" w:color="000000"/>
-              <w:bottom w:val="single" w:sz="4" w:space="0" w:color="000000"/>
-            </w:tcBorders>
-            <w:vAlign w:val="center"/>
-          </w:tcPr>
-          <w:p>
-            <w:pPr>
-              <w:tabs>
-                <w:tab w:val="left" w:pos="360"/>
-              </w:tabs>
-              <w:snapToGrid w:val="0"/>
-              <w:spacing w:line="312" w:lineRule="auto"/>
-              <w:ind w:left="33"/>
-              <w:jc w:val="center"/>
-            </w:pPr>
-          </w:p>
-        </w:tc>
-        <w:tc>
-          <w:tcPr>
-            <w:tcW w:w="675" w:type="dxa"/>
-            <w:tcBorders>
-              <w:top w:val="single" w:sz="4" w:space="0" w:color="000000"/>
-              <w:left w:val="single" w:sz="4" w:space="0" w:color="000000"/>
-              <w:bottom w:val="single" w:sz="4" w:space="0" w:color="000000"/>
-              <w:right w:val="single" w:sz="4" w:space="0" w:color="000000"/>
-            </w:tcBorders>
-            <w:vAlign w:val="center"/>
-          </w:tcPr>
-          <w:p>
-            <w:pPr>
-              <w:tabs>
-                <w:tab w:val="left" w:pos="360"/>
-              </w:tabs>
-              <w:snapToGrid w:val="0"/>
-              <w:spacing w:line="312" w:lineRule="auto"/>
-              <w:ind w:left="33"/>
-              <w:jc w:val="center"/>
-            </w:pPr>
-          </w:p>
-        </w:tc>
-      </w:tr>
     </w:tbl>
     <w:p>
       <w:pPr>
@@ -17942,7 +17609,6 @@
           <w:b/>
           <w:iCs/>
         </w:rPr>
-        <w:lastRenderedPageBreak/>
         <w:t>Методические разработки</w:t>
       </w:r>
       <w:r>
@@ -18295,6 +17961,7 @@
         <w:rPr>
           <w:u w:val="single"/>
         </w:rPr>
+        <w:lastRenderedPageBreak/>
         <w:t>http://lib.urfu.ru</w:t>
       </w:r>
       <w:r>
@@ -20320,7 +19987,7 @@
                 <v:shape id="_x0000_i1025" type="#_x0000_t75" style="width:27.75pt;height:22.5pt" o:ole="">
                   <v:imagedata r:id="rId6" o:title=""/>
                 </v:shape>
-                <o:OLEObject Type="Embed" ProgID="Equation.3" ShapeID="_x0000_i1025" DrawAspect="Content" ObjectID="_1548851810" r:id="rId7"/>
+                <o:OLEObject Type="Embed" ProgID="Equation.3" ShapeID="_x0000_i1025" DrawAspect="Content" ObjectID="_1548855547" r:id="rId7"/>
               </w:object>
             </w:r>
             <w:r>
@@ -20657,7 +20324,7 @@
           <v:shape id="_x0000_i1026" type="#_x0000_t75" style="width:27pt;height:20.25pt" o:ole="">
             <v:imagedata r:id="rId9" o:title=""/>
           </v:shape>
-          <o:OLEObject Type="Embed" ProgID="Equation.3" ShapeID="_x0000_i1026" DrawAspect="Content" ObjectID="_1548851811" r:id="rId10"/>
+          <o:OLEObject Type="Embed" ProgID="Equation.3" ShapeID="_x0000_i1026" DrawAspect="Content" ObjectID="_1548855548" r:id="rId10"/>
         </w:object>
       </w:r>
       <w:r>
@@ -21384,7 +21051,7 @@
                 <v:shape id="_x0000_i1027" type="#_x0000_t75" style="width:18.75pt;height:20.25pt" o:ole="">
                   <v:imagedata r:id="rId11" o:title=""/>
                 </v:shape>
-                <o:OLEObject Type="Embed" ProgID="Equation.3" ShapeID="_x0000_i1027" DrawAspect="Content" ObjectID="_1548851812" r:id="rId12"/>
+                <o:OLEObject Type="Embed" ProgID="Equation.3" ShapeID="_x0000_i1027" DrawAspect="Content" ObjectID="_1548855549" r:id="rId12"/>
               </w:object>
             </w:r>
           </w:p>
@@ -21861,7 +21528,7 @@
           <v:shape id="_x0000_i1028" type="#_x0000_t75" style="width:105.75pt;height:22.5pt" o:ole="">
             <v:imagedata r:id="rId14" o:title=""/>
           </v:shape>
-          <o:OLEObject Type="Embed" ProgID="Equation.3" ShapeID="_x0000_i1028" DrawAspect="Content" ObjectID="_1548851813" r:id="rId15"/>
+          <o:OLEObject Type="Embed" ProgID="Equation.3" ShapeID="_x0000_i1028" DrawAspect="Content" ObjectID="_1548855550" r:id="rId15"/>
         </w:object>
       </w:r>
       <w:r>
@@ -21893,7 +21560,7 @@
           <v:shape id="_x0000_i1029" type="#_x0000_t75" style="width:95.25pt;height:20.25pt" o:ole="">
             <v:imagedata r:id="rId16" o:title=""/>
           </v:shape>
-          <o:OLEObject Type="Embed" ProgID="Equation.3" ShapeID="_x0000_i1029" DrawAspect="Content" ObjectID="_1548851814" r:id="rId17"/>
+          <o:OLEObject Type="Embed" ProgID="Equation.3" ShapeID="_x0000_i1029" DrawAspect="Content" ObjectID="_1548855551" r:id="rId17"/>
         </w:object>
       </w:r>
       <w:r>
@@ -21916,7 +21583,7 @@
           <v:shape id="_x0000_i1030" type="#_x0000_t75" style="width:44.25pt;height:18.75pt" o:ole="">
             <v:imagedata r:id="rId18" o:title=""/>
           </v:shape>
-          <o:OLEObject Type="Embed" ProgID="Equation.3" ShapeID="_x0000_i1030" DrawAspect="Content" ObjectID="_1548851815" r:id="rId19"/>
+          <o:OLEObject Type="Embed" ProgID="Equation.3" ShapeID="_x0000_i1030" DrawAspect="Content" ObjectID="_1548855552" r:id="rId19"/>
         </w:object>
       </w:r>
       <w:r>
@@ -21936,7 +21603,7 @@
           <v:shape id="_x0000_i1031" type="#_x0000_t75" style="width:48.75pt;height:21pt" o:ole="">
             <v:imagedata r:id="rId20" o:title=""/>
           </v:shape>
-          <o:OLEObject Type="Embed" ProgID="Equation.3" ShapeID="_x0000_i1031" DrawAspect="Content" ObjectID="_1548851816" r:id="rId21"/>
+          <o:OLEObject Type="Embed" ProgID="Equation.3" ShapeID="_x0000_i1031" DrawAspect="Content" ObjectID="_1548855553" r:id="rId21"/>
         </w:object>
       </w:r>
       <w:r>
@@ -21956,7 +21623,7 @@
           <v:shape id="_x0000_i1032" type="#_x0000_t75" style="width:23.25pt;height:18.75pt" o:ole="">
             <v:imagedata r:id="rId22" o:title=""/>
           </v:shape>
-          <o:OLEObject Type="Embed" ProgID="Equation.3" ShapeID="_x0000_i1032" DrawAspect="Content" ObjectID="_1548851817" r:id="rId23"/>
+          <o:OLEObject Type="Embed" ProgID="Equation.3" ShapeID="_x0000_i1032" DrawAspect="Content" ObjectID="_1548855554" r:id="rId23"/>
         </w:object>
       </w:r>
       <w:r>
@@ -21986,7 +21653,7 @@
           <v:shape id="_x0000_i1033" type="#_x0000_t75" style="width:27pt;height:21pt" o:ole="">
             <v:imagedata r:id="rId24" o:title=""/>
           </v:shape>
-          <o:OLEObject Type="Embed" ProgID="Equation.3" ShapeID="_x0000_i1033" DrawAspect="Content" ObjectID="_1548851818" r:id="rId25"/>
+          <o:OLEObject Type="Embed" ProgID="Equation.3" ShapeID="_x0000_i1033" DrawAspect="Content" ObjectID="_1548855555" r:id="rId25"/>
         </w:object>
       </w:r>
       <w:r>
@@ -22011,7 +21678,7 @@
           <v:shape id="_x0000_i1034" type="#_x0000_t75" style="width:425.25pt;height:21.75pt" o:ole="">
             <v:imagedata r:id="rId26" o:title=""/>
           </v:shape>
-          <o:OLEObject Type="Embed" ProgID="Equation.3" ShapeID="_x0000_i1034" DrawAspect="Content" ObjectID="_1548851819" r:id="rId27"/>
+          <o:OLEObject Type="Embed" ProgID="Equation.3" ShapeID="_x0000_i1034" DrawAspect="Content" ObjectID="_1548855556" r:id="rId27"/>
         </w:object>
       </w:r>
       <w:r>
@@ -22038,7 +21705,7 @@
           <v:shape id="_x0000_i1035" type="#_x0000_t75" style="width:48pt;height:21pt" o:ole="">
             <v:imagedata r:id="rId28" o:title=""/>
           </v:shape>
-          <o:OLEObject Type="Embed" ProgID="Equation.3" ShapeID="_x0000_i1035" DrawAspect="Content" ObjectID="_1548851820" r:id="rId29"/>
+          <o:OLEObject Type="Embed" ProgID="Equation.3" ShapeID="_x0000_i1035" DrawAspect="Content" ObjectID="_1548855557" r:id="rId29"/>
         </w:object>
       </w:r>
       <w:r>
@@ -22058,7 +21725,7 @@
           <v:shape id="_x0000_i1036" type="#_x0000_t75" style="width:44.25pt;height:18.75pt" o:ole="">
             <v:imagedata r:id="rId18" o:title=""/>
           </v:shape>
-          <o:OLEObject Type="Embed" ProgID="Equation.3" ShapeID="_x0000_i1036" DrawAspect="Content" ObjectID="_1548851821" r:id="rId30"/>
+          <o:OLEObject Type="Embed" ProgID="Equation.3" ShapeID="_x0000_i1036" DrawAspect="Content" ObjectID="_1548855558" r:id="rId30"/>
         </w:object>
       </w:r>
       <w:r>
@@ -22078,7 +21745,7 @@
           <v:shape id="_x0000_i1037" type="#_x0000_t75" style="width:48.75pt;height:21pt" o:ole="">
             <v:imagedata r:id="rId20" o:title=""/>
           </v:shape>
-          <o:OLEObject Type="Embed" ProgID="Equation.3" ShapeID="_x0000_i1037" DrawAspect="Content" ObjectID="_1548851822" r:id="rId31"/>
+          <o:OLEObject Type="Embed" ProgID="Equation.3" ShapeID="_x0000_i1037" DrawAspect="Content" ObjectID="_1548855559" r:id="rId31"/>
         </w:object>
       </w:r>
       <w:r>
@@ -22098,7 +21765,7 @@
           <v:shape id="_x0000_i1038" type="#_x0000_t75" style="width:39pt;height:18.75pt" o:ole="">
             <v:imagedata r:id="rId32" o:title=""/>
           </v:shape>
-          <o:OLEObject Type="Embed" ProgID="Equation.3" ShapeID="_x0000_i1038" DrawAspect="Content" ObjectID="_1548851823" r:id="rId33"/>
+          <o:OLEObject Type="Embed" ProgID="Equation.3" ShapeID="_x0000_i1038" DrawAspect="Content" ObjectID="_1548855560" r:id="rId33"/>
         </w:object>
       </w:r>
       <w:r>
@@ -22160,7 +21827,7 @@
           <v:shape id="_x0000_i1039" type="#_x0000_t75" style="width:37.5pt;height:23.25pt" o:ole="">
             <v:imagedata r:id="rId34" o:title=""/>
           </v:shape>
-          <o:OLEObject Type="Embed" ProgID="Equation.3" ShapeID="_x0000_i1039" DrawAspect="Content" ObjectID="_1548851824" r:id="rId35"/>
+          <o:OLEObject Type="Embed" ProgID="Equation.3" ShapeID="_x0000_i1039" DrawAspect="Content" ObjectID="_1548855561" r:id="rId35"/>
         </w:object>
       </w:r>
       <w:r>
@@ -22913,23 +22580,6 @@
           <w:szCs w:val="24"/>
         </w:rPr>
         <w:t>3</w:t>
-      </w:r>
-      <w:r>
-        <w:rPr>
-          <w:b/>
-          <w:color w:val="auto"/>
-          <w:sz w:val="24"/>
-          <w:szCs w:val="24"/>
-        </w:rPr>
-        <w:t>.</w:t>
-      </w:r>
-      <w:r>
-        <w:rPr>
-          <w:color w:val="auto"/>
-          <w:sz w:val="24"/>
-          <w:szCs w:val="24"/>
-        </w:rPr>
-        <w:t xml:space="preserve"> </w:t>
       </w:r>
       <w:r>
         <w:rPr>

</xml_diff>